<commit_message>
Documentação do Cadastro de Famílias
</commit_message>
<xml_diff>
--- a/Documentos/Caso de Uso 2.0.docx
+++ b/Documentos/Caso de Uso 2.0.docx
@@ -22,7 +22,27 @@
           <w:szCs w:val="24"/>
           <w:u w:val="single"/>
         </w:rPr>
-        <w:t xml:space="preserve">UC 2.0 - CADASTRO DAS FAMÍLIAS </w:t>
+        <w:t xml:space="preserve">UC 2.0 </w:t>
+      </w:r>
+      <w:r>
+        <w:rPr>
+          <w:rFonts w:ascii="Arial" w:hAnsi="Arial" w:cs="Arial"/>
+          <w:color w:val="auto"/>
+          <w:sz w:val="24"/>
+          <w:szCs w:val="24"/>
+          <w:u w:val="single"/>
+        </w:rPr>
+        <w:t>–</w:t>
+      </w:r>
+      <w:r>
+        <w:rPr>
+          <w:rFonts w:ascii="Arial" w:hAnsi="Arial" w:cs="Arial"/>
+          <w:color w:val="auto"/>
+          <w:sz w:val="24"/>
+          <w:szCs w:val="24"/>
+          <w:u w:val="single"/>
+        </w:rPr>
+        <w:t xml:space="preserve"> CADASTRO DE FAMÍLIAS</w:t>
       </w:r>
     </w:p>
     <w:p/>
@@ -84,7 +104,34 @@
                 <w:sz w:val="24"/>
                 <w:szCs w:val="24"/>
               </w:rPr>
-              <w:t>CADASTRO DE CADASTRO DAS FAMÍLIAS</w:t>
+              <w:t xml:space="preserve"> </w:t>
+            </w:r>
+            <w:r>
+              <w:rPr>
+                <w:rFonts w:ascii="Arial" w:hAnsi="Arial" w:cs="Arial"/>
+                <w:b/>
+                <w:sz w:val="24"/>
+                <w:szCs w:val="24"/>
+              </w:rPr>
+              <w:t xml:space="preserve">CADASTRO </w:t>
+            </w:r>
+            <w:r>
+              <w:rPr>
+                <w:rFonts w:ascii="Arial" w:hAnsi="Arial" w:cs="Arial"/>
+                <w:b/>
+                <w:sz w:val="24"/>
+                <w:szCs w:val="24"/>
+              </w:rPr>
+              <w:t xml:space="preserve">DE </w:t>
+            </w:r>
+            <w:r>
+              <w:rPr>
+                <w:rFonts w:ascii="Arial" w:hAnsi="Arial" w:cs="Arial"/>
+                <w:b/>
+                <w:sz w:val="24"/>
+                <w:szCs w:val="24"/>
+              </w:rPr>
+              <w:t>FAMÍLIAS</w:t>
             </w:r>
           </w:p>
         </w:tc>
@@ -107,15 +154,7 @@
           </w:tcPr>
           <w:p>
             <w:r>
-              <w:t xml:space="preserve">1 – Usuário estar </w:t>
-            </w:r>
-            <w:proofErr w:type="spellStart"/>
-            <w:r>
-              <w:t>logado</w:t>
-            </w:r>
-            <w:proofErr w:type="spellEnd"/>
-            <w:r>
-              <w:t xml:space="preserve"> como usuário com permissões administrativas;</w:t>
+              <w:t>1 – Usuário estar logado como usuário com permissões administrativas;</w:t>
             </w:r>
           </w:p>
           <w:p>
@@ -142,33 +181,114 @@
             <w:tcW w:w="7513" w:type="dxa"/>
           </w:tcPr>
           <w:p>
-            <w:r>
-              <w:t>1 - O usuário deverá preencher os campos do formulário de cadastro (Nome, RG, CPF, Código de Matrícula do Cartão do SUS, Endereço, Telefones, Sexo, Data de Nascimento) [AF1], [AF2], [RN1];</w:t>
-            </w:r>
-          </w:p>
-          <w:p>
-            <w:r>
-              <w:t>2 – Usuário clica na opção “Salvar Cadastro” [AF2], [RN2</w:t>
-            </w:r>
-            <w:proofErr w:type="gramStart"/>
-            <w:r>
-              <w:t>] ;</w:t>
-            </w:r>
-            <w:proofErr w:type="gramEnd"/>
-          </w:p>
-          <w:p>
-            <w:r>
-              <w:t>3 – O sistema verifica se os dados foram preenchidos corretamente;</w:t>
-            </w:r>
-          </w:p>
-          <w:p>
-            <w:r>
-              <w:t>4 – Se os dados forem validados, o sistema armazena os dados [RN3];</w:t>
-            </w:r>
-          </w:p>
-          <w:p>
-            <w:r>
-              <w:t>5 – Caso os dados não sejam validados, o sistema retorna à página de cadastro para correção.</w:t>
+            <w:pPr>
+              <w:pStyle w:val="PargrafodaLista"/>
+              <w:numPr>
+                <w:ilvl w:val="0"/>
+                <w:numId w:val="1"/>
+              </w:numPr>
+              <w:ind w:left="317" w:hanging="317"/>
+              <w:jc w:val="both"/>
+            </w:pPr>
+            <w:r>
+              <w:t>Clicar no botão “Cadastrar Família”.</w:t>
+            </w:r>
+          </w:p>
+          <w:p>
+            <w:pPr>
+              <w:pStyle w:val="PargrafodaLista"/>
+              <w:numPr>
+                <w:ilvl w:val="0"/>
+                <w:numId w:val="1"/>
+              </w:numPr>
+              <w:ind w:left="317" w:hanging="317"/>
+              <w:jc w:val="both"/>
+            </w:pPr>
+            <w:r>
+              <w:t>O usuário deverá preen</w:t>
+            </w:r>
+            <w:r>
+              <w:t xml:space="preserve">cher os campos do formulário dos dados cadastrais: </w:t>
+            </w:r>
+            <w:r>
+              <w:t>(</w:t>
+            </w:r>
+            <w:r>
+              <w:t xml:space="preserve">UF, Endereço, Número, Bairro, CEP, Município, Segmento, Área, Micro Área, Família, Data) </w:t>
+            </w:r>
+            <w:r>
+              <w:t>em seguida preencher os dados pessoais dos integrantes da família (</w:t>
+            </w:r>
+            <w:r>
+              <w:t xml:space="preserve">Nome, </w:t>
+            </w:r>
+            <w:r>
+              <w:t>Data de Nascimento, Idade, Sexo, Ocupação, Doença ou Condição Referida (Sigla)).</w:t>
+            </w:r>
+            <w:r>
+              <w:t xml:space="preserve"> [AF1], [AF2], [RN1];</w:t>
+            </w:r>
+          </w:p>
+          <w:p>
+            <w:pPr>
+              <w:pStyle w:val="PargrafodaLista"/>
+              <w:numPr>
+                <w:ilvl w:val="0"/>
+                <w:numId w:val="1"/>
+              </w:numPr>
+              <w:ind w:left="317" w:hanging="317"/>
+              <w:jc w:val="both"/>
+            </w:pPr>
+            <w:r>
+              <w:t>Usuário clica na opção</w:t>
+            </w:r>
+            <w:r>
+              <w:t xml:space="preserve"> “Salvar Cadastro” [AF2], [RN2]</w:t>
+            </w:r>
+            <w:r>
+              <w:t>;</w:t>
+            </w:r>
+          </w:p>
+          <w:p>
+            <w:pPr>
+              <w:pStyle w:val="PargrafodaLista"/>
+              <w:numPr>
+                <w:ilvl w:val="0"/>
+                <w:numId w:val="1"/>
+              </w:numPr>
+              <w:ind w:left="317" w:hanging="317"/>
+              <w:jc w:val="both"/>
+            </w:pPr>
+            <w:r>
+              <w:t>O sistema verifica se os dados foram preenchidos corretamente;</w:t>
+            </w:r>
+          </w:p>
+          <w:p>
+            <w:pPr>
+              <w:pStyle w:val="PargrafodaLista"/>
+              <w:numPr>
+                <w:ilvl w:val="0"/>
+                <w:numId w:val="1"/>
+              </w:numPr>
+              <w:ind w:left="317" w:hanging="317"/>
+              <w:jc w:val="both"/>
+            </w:pPr>
+            <w:r>
+              <w:t>Se os dados forem validados, o sistema armazena os dados [RN3];</w:t>
+            </w:r>
+          </w:p>
+          <w:p>
+            <w:pPr>
+              <w:pStyle w:val="PargrafodaLista"/>
+              <w:numPr>
+                <w:ilvl w:val="0"/>
+                <w:numId w:val="1"/>
+              </w:numPr>
+              <w:ind w:left="317" w:hanging="317"/>
+              <w:jc w:val="both"/>
+            </w:pPr>
+            <w:r>
+              <w:t>Caso os dados não sejam validados, o sistema retorna à página de cadastro para correção.</w:t>
             </w:r>
           </w:p>
         </w:tc>
@@ -191,20 +311,18 @@
           </w:tcPr>
           <w:p>
             <w:r>
-              <w:t>AF1 – Se o usuário inserir um dado incorreto, como nº do Cartão do SUS, o sistema grifará o campo do formulário com a cor vermelha;</w:t>
-            </w:r>
-          </w:p>
-          <w:p>
-            <w:r>
-              <w:t xml:space="preserve">AF2 – Caso o usuário precise editar ou corrigir um dado que já foi salvo no cadastro, poderá acessar a opção “EDITAR CADASTRO” após </w:t>
-            </w:r>
-            <w:proofErr w:type="spellStart"/>
-            <w:r>
-              <w:t>logar</w:t>
-            </w:r>
-            <w:proofErr w:type="spellEnd"/>
-            <w:r>
-              <w:t xml:space="preserve"> no sistema.</w:t>
+              <w:t xml:space="preserve">AF1 – Se o usuário inserir um dado incorreto, </w:t>
+            </w:r>
+            <w:r>
+              <w:t>como Sigla de Doença ou Condição Referida</w:t>
+            </w:r>
+            <w:r>
+              <w:t>, o sistema grifará o campo do formulário com a cor vermelha;</w:t>
+            </w:r>
+          </w:p>
+          <w:p>
+            <w:r>
+              <w:t>AF2 – Caso o usuário precise editar ou corrigir um dado que já foi salvo no cadastro, poderá acessar a opção “EDITAR CADASTRO” após logar no sistema.</w:t>
             </w:r>
           </w:p>
         </w:tc>
@@ -230,7 +348,10 @@
           </w:tcPr>
           <w:p>
             <w:r>
-              <w:t>RN1 – O número do Cartão do SUS deverá ser válido;</w:t>
+              <w:t xml:space="preserve">RN1 – </w:t>
+            </w:r>
+            <w:r>
+              <w:t>A sigla de doença ou condição referida deverá ser válida, seguindo informações exibidas na mesma tela.</w:t>
             </w:r>
           </w:p>
           <w:p>
@@ -240,15 +361,7 @@
           </w:p>
           <w:p>
             <w:r>
-              <w:t xml:space="preserve">RN3 – Após </w:t>
-            </w:r>
-            <w:proofErr w:type="spellStart"/>
-            <w:r>
-              <w:t>logar</w:t>
-            </w:r>
-            <w:proofErr w:type="spellEnd"/>
-            <w:r>
-              <w:t xml:space="preserve"> no sistema, o usuário terá as opções disponíveis para o cadastro das famílias.</w:t>
+              <w:t>RN3 – Após logar no sistema, o usuário terá as opções disponíveis para o cadastro das famílias.</w:t>
             </w:r>
           </w:p>
         </w:tc>
@@ -260,11 +373,9 @@
             <w:shd w:val="clear" w:color="auto" w:fill="D9D9D9" w:themeFill="background1" w:themeFillShade="D9"/>
           </w:tcPr>
           <w:p>
-            <w:proofErr w:type="gramStart"/>
             <w:r>
               <w:t>Caso de Uso Dependentes</w:t>
             </w:r>
-            <w:proofErr w:type="gramEnd"/>
           </w:p>
         </w:tc>
         <w:tc>
@@ -273,7 +384,7 @@
           </w:tcPr>
           <w:p>
             <w:r>
-              <w:t>U 1.5</w:t>
+              <w:t>Não há.</w:t>
             </w:r>
           </w:p>
         </w:tc>
@@ -290,6 +401,100 @@
     </w:sectPr>
   </w:body>
 </w:document>
+</file>
+
+<file path=word/numbering.xml><?xml version="1.0" encoding="utf-8"?>
+<w:numbering xmlns:ve="http://schemas.openxmlformats.org/markup-compatibility/2006" xmlns:o="urn:schemas-microsoft-com:office:office" xmlns:r="http://schemas.openxmlformats.org/officeDocument/2006/relationships" xmlns:m="http://schemas.openxmlformats.org/officeDocument/2006/math" xmlns:v="urn:schemas-microsoft-com:vml" xmlns:wp="http://schemas.openxmlformats.org/drawingml/2006/wordprocessingDrawing" xmlns:w10="urn:schemas-microsoft-com:office:word" xmlns:w="http://schemas.openxmlformats.org/wordprocessingml/2006/main" xmlns:wne="http://schemas.microsoft.com/office/word/2006/wordml">
+  <w:abstractNum w:abstractNumId="0">
+    <w:nsid w:val="562B7734"/>
+    <w:multiLevelType w:val="hybridMultilevel"/>
+    <w:tmpl w:val="9186428E"/>
+    <w:lvl w:ilvl="0" w:tplc="0416000F">
+      <w:start w:val="1"/>
+      <w:numFmt w:val="decimal"/>
+      <w:lvlText w:val="%1."/>
+      <w:lvlJc w:val="left"/>
+      <w:pPr>
+        <w:ind w:left="720" w:hanging="360"/>
+      </w:pPr>
+    </w:lvl>
+    <w:lvl w:ilvl="1" w:tplc="04160019" w:tentative="1">
+      <w:start w:val="1"/>
+      <w:numFmt w:val="lowerLetter"/>
+      <w:lvlText w:val="%2."/>
+      <w:lvlJc w:val="left"/>
+      <w:pPr>
+        <w:ind w:left="1440" w:hanging="360"/>
+      </w:pPr>
+    </w:lvl>
+    <w:lvl w:ilvl="2" w:tplc="0416001B" w:tentative="1">
+      <w:start w:val="1"/>
+      <w:numFmt w:val="lowerRoman"/>
+      <w:lvlText w:val="%3."/>
+      <w:lvlJc w:val="right"/>
+      <w:pPr>
+        <w:ind w:left="2160" w:hanging="180"/>
+      </w:pPr>
+    </w:lvl>
+    <w:lvl w:ilvl="3" w:tplc="0416000F" w:tentative="1">
+      <w:start w:val="1"/>
+      <w:numFmt w:val="decimal"/>
+      <w:lvlText w:val="%4."/>
+      <w:lvlJc w:val="left"/>
+      <w:pPr>
+        <w:ind w:left="2880" w:hanging="360"/>
+      </w:pPr>
+    </w:lvl>
+    <w:lvl w:ilvl="4" w:tplc="04160019" w:tentative="1">
+      <w:start w:val="1"/>
+      <w:numFmt w:val="lowerLetter"/>
+      <w:lvlText w:val="%5."/>
+      <w:lvlJc w:val="left"/>
+      <w:pPr>
+        <w:ind w:left="3600" w:hanging="360"/>
+      </w:pPr>
+    </w:lvl>
+    <w:lvl w:ilvl="5" w:tplc="0416001B" w:tentative="1">
+      <w:start w:val="1"/>
+      <w:numFmt w:val="lowerRoman"/>
+      <w:lvlText w:val="%6."/>
+      <w:lvlJc w:val="right"/>
+      <w:pPr>
+        <w:ind w:left="4320" w:hanging="180"/>
+      </w:pPr>
+    </w:lvl>
+    <w:lvl w:ilvl="6" w:tplc="0416000F" w:tentative="1">
+      <w:start w:val="1"/>
+      <w:numFmt w:val="decimal"/>
+      <w:lvlText w:val="%7."/>
+      <w:lvlJc w:val="left"/>
+      <w:pPr>
+        <w:ind w:left="5040" w:hanging="360"/>
+      </w:pPr>
+    </w:lvl>
+    <w:lvl w:ilvl="7" w:tplc="04160019" w:tentative="1">
+      <w:start w:val="1"/>
+      <w:numFmt w:val="lowerLetter"/>
+      <w:lvlText w:val="%8."/>
+      <w:lvlJc w:val="left"/>
+      <w:pPr>
+        <w:ind w:left="5760" w:hanging="360"/>
+      </w:pPr>
+    </w:lvl>
+    <w:lvl w:ilvl="8" w:tplc="0416001B" w:tentative="1">
+      <w:start w:val="1"/>
+      <w:numFmt w:val="lowerRoman"/>
+      <w:lvlText w:val="%9."/>
+      <w:lvlJc w:val="right"/>
+      <w:pPr>
+        <w:ind w:left="6480" w:hanging="180"/>
+      </w:pPr>
+    </w:lvl>
+  </w:abstractNum>
+  <w:num w:numId="1">
+    <w:abstractNumId w:val="0"/>
+  </w:num>
+</w:numbering>
 </file>
 
 <file path=word/styles.xml><?xml version="1.0" encoding="utf-8"?>
@@ -544,6 +749,17 @@
         <w:right w:w="108" w:type="dxa"/>
       </w:tblCellMar>
     </w:tblPr>
+  </w:style>
+  <w:style w:type="paragraph" w:styleId="PargrafodaLista">
+    <w:name w:val="List Paragraph"/>
+    <w:basedOn w:val="Normal"/>
+    <w:uiPriority w:val="34"/>
+    <w:qFormat/>
+    <w:rsid w:val="0020613E"/>
+    <w:pPr>
+      <w:ind w:left="720"/>
+      <w:contextualSpacing/>
+    </w:pPr>
   </w:style>
 </w:styles>
 </file>

</xml_diff>